<commit_message>
Acomode de letras TP FINAL
</commit_message>
<xml_diff>
--- a/INFORME.docx
+++ b/INFORME.docx
@@ -2829,24 +2829,56 @@
           <w:sz w:val="24"/>
           <w:szCs w:val="24"/>
         </w:rPr>
-        <w:t>Se logró crear soluciones Dinámicas y eficientes (en lo posible) al problema dado, usando lo aprendido en clase y se pudo comprender la importancia practica de los arboles binarios, y los métodos de búsqueda para la resolución de problemas.</w:t>
-      </w:r>
-    </w:p>
-    <w:p>
-      <w:pPr>
-        <w:rPr>
-          <w:color w:val="auto"/>
-          <w:sz w:val="24"/>
-          <w:szCs w:val="24"/>
-        </w:rPr>
-      </w:pPr>
-      <w:r>
-        <w:rPr>
-          <w:color w:val="auto"/>
-          <w:sz w:val="24"/>
-          <w:szCs w:val="24"/>
-        </w:rPr>
-        <w:t xml:space="preserve">Sobre Calcular movimiento logré de una manera conseguir el objetivo planteado de la fase 2 de la IA, y logré que sea dinámico (con dinámico me refiero a que el próximo desarrollador quiera ampliar el juego, como un mapa más grande, no tendrá que reformar todo código) pero aún así, siento que no he llegado a aplicar todo lo que </w:t>
+        <w:t xml:space="preserve">Se logró crear soluciones Dinámicas y eficientes (en lo posible) al problema dado, usando lo aprendido en clase y se pudo comprender la importancia practica de los </w:t>
+      </w:r>
+      <w:r>
+        <w:rPr>
+          <w:color w:val="auto"/>
+          <w:sz w:val="24"/>
+          <w:szCs w:val="24"/>
+        </w:rPr>
+        <w:t>árboles</w:t>
+      </w:r>
+      <w:r>
+        <w:rPr>
+          <w:color w:val="auto"/>
+          <w:sz w:val="24"/>
+          <w:szCs w:val="24"/>
+        </w:rPr>
+        <w:t xml:space="preserve"> binarios, y los métodos de búsqueda para la resolución de problemas.</w:t>
+      </w:r>
+    </w:p>
+    <w:p>
+      <w:pPr>
+        <w:rPr>
+          <w:color w:val="auto"/>
+          <w:sz w:val="24"/>
+          <w:szCs w:val="24"/>
+        </w:rPr>
+      </w:pPr>
+      <w:r>
+        <w:rPr>
+          <w:color w:val="auto"/>
+          <w:sz w:val="24"/>
+          <w:szCs w:val="24"/>
+        </w:rPr>
+        <w:t xml:space="preserve">Sobre Calcular movimiento logré de una manera conseguir el objetivo planteado de la fase 2 de la IA, y logré que sea dinámico (con dinámico me refiero a que el próximo desarrollador quiera ampliar el juego, como un mapa más grande, no tendrá que reformar todo código) pero </w:t>
+      </w:r>
+      <w:r>
+        <w:rPr>
+          <w:color w:val="auto"/>
+          <w:sz w:val="24"/>
+          <w:szCs w:val="24"/>
+        </w:rPr>
+        <w:t>aun</w:t>
+      </w:r>
+      <w:r>
+        <w:rPr>
+          <w:color w:val="auto"/>
+          <w:sz w:val="24"/>
+          <w:szCs w:val="24"/>
+        </w:rPr>
+        <w:t xml:space="preserve"> así, siento que no he llegado a aplicar todo lo que </w:t>
       </w:r>
       <w:r>
         <w:rPr>

</xml_diff>